<commit_message>
ændringer efter applikationen er blevet åbnet? commit
</commit_message>
<xml_diff>
--- a/Rapport og projektdokumentation/Projektdokumentation/3.2) Design og implementering - Web app.docx
+++ b/Rapport og projektdokumentation/Projektdokumentation/3.2) Design og implementering - Web app.docx
@@ -4,10 +4,673 @@
   <w:body>
     <w:p>
       <w:pPr>
-        <w:pStyle w:val="Overskrift1"/>
+        <w:pStyle w:val="Heading1"/>
       </w:pPr>
       <w:r>
         <w:t>Design og implementering</w:t>
+      </w:r>
+    </w:p>
+    <w:p>
+      <w:pPr>
+        <w:pStyle w:val="Heading2"/>
+      </w:pPr>
+      <w:r>
+        <w:rPr>
+          <w:noProof/>
+        </w:rPr>
+        <mc:AlternateContent>
+          <mc:Choice Requires="wps">
+            <w:drawing>
+              <wp:anchor distT="0" distB="0" distL="114300" distR="114300" simplePos="0" relativeHeight="251660288" behindDoc="0" locked="0" layoutInCell="1" allowOverlap="1" wp14:anchorId="7B985CC2" wp14:editId="1F2B6668">
+                <wp:simplePos x="0" y="0"/>
+                <wp:positionH relativeFrom="column">
+                  <wp:posOffset>3544570</wp:posOffset>
+                </wp:positionH>
+                <wp:positionV relativeFrom="paragraph">
+                  <wp:posOffset>4723765</wp:posOffset>
+                </wp:positionV>
+                <wp:extent cx="3286125" cy="635"/>
+                <wp:effectExtent l="0" t="0" r="0" b="0"/>
+                <wp:wrapSquare wrapText="bothSides"/>
+                <wp:docPr id="3" name="Text Box 3"/>
+                <wp:cNvGraphicFramePr/>
+                <a:graphic xmlns:a="http://schemas.openxmlformats.org/drawingml/2006/main">
+                  <a:graphicData uri="http://schemas.microsoft.com/office/word/2010/wordprocessingShape">
+                    <wps:wsp>
+                      <wps:cNvSpPr txBox="1"/>
+                      <wps:spPr>
+                        <a:xfrm>
+                          <a:off x="0" y="0"/>
+                          <a:ext cx="3286125" cy="635"/>
+                        </a:xfrm>
+                        <a:prstGeom prst="rect">
+                          <a:avLst/>
+                        </a:prstGeom>
+                        <a:solidFill>
+                          <a:prstClr val="white"/>
+                        </a:solidFill>
+                        <a:ln>
+                          <a:noFill/>
+                        </a:ln>
+                        <a:effectLst/>
+                      </wps:spPr>
+                      <wps:txbx>
+                        <w:txbxContent>
+                          <w:p>
+                            <w:pPr>
+                              <w:pStyle w:val="Caption"/>
+                              <w:rPr>
+                                <w:noProof/>
+                              </w:rPr>
+                            </w:pPr>
+                            <w:bookmarkStart w:id="0" w:name="_Ref419991005"/>
+                            <w:r>
+                              <w:t xml:space="preserve">Figur </w:t>
+                            </w:r>
+                            <w:fldSimple w:instr=" SEQ Figur \* ARABIC ">
+                              <w:r>
+                                <w:rPr>
+                                  <w:noProof/>
+                                </w:rPr>
+                                <w:t>1</w:t>
+                              </w:r>
+                            </w:fldSimple>
+                            <w:bookmarkEnd w:id="0"/>
+                            <w:r>
+                              <w:t xml:space="preserve"> - </w:t>
+                            </w:r>
+                            <w:proofErr w:type="spellStart"/>
+                            <w:r>
+                              <w:t>WebApp</w:t>
+                            </w:r>
+                            <w:proofErr w:type="spellEnd"/>
+                            <w:r>
+                              <w:t xml:space="preserve"> mappestruktur. MVC pattern</w:t>
+                            </w:r>
+                          </w:p>
+                        </w:txbxContent>
+                      </wps:txbx>
+                      <wps:bodyPr rot="0" spcFirstLastPara="0" vertOverflow="overflow" horzOverflow="overflow" vert="horz" wrap="square" lIns="0" tIns="0" rIns="0" bIns="0" numCol="1" spcCol="0" rtlCol="0" fromWordArt="0" anchor="t" anchorCtr="0" forceAA="0" compatLnSpc="1">
+                        <a:prstTxWarp prst="textNoShape">
+                          <a:avLst/>
+                        </a:prstTxWarp>
+                        <a:spAutoFit/>
+                      </wps:bodyPr>
+                    </wps:wsp>
+                  </a:graphicData>
+                </a:graphic>
+              </wp:anchor>
+            </w:drawing>
+          </mc:Choice>
+          <mc:Fallback>
+            <w:pict>
+              <v:shapetype w14:anchorId="7B985CC2" id="_x0000_t202" coordsize="21600,21600" o:spt="202" path="m,l,21600r21600,l21600,xe">
+                <v:stroke joinstyle="miter"/>
+                <v:path gradientshapeok="t" o:connecttype="rect"/>
+              </v:shapetype>
+              <v:shape id="Text Box 3" o:spid="_x0000_s1026" type="#_x0000_t202" style="position:absolute;margin-left:279.1pt;margin-top:371.95pt;width:258.75pt;height:.05pt;z-index:251660288;visibility:visible;mso-wrap-style:square;mso-wrap-distance-left:9pt;mso-wrap-distance-top:0;mso-wrap-distance-right:9pt;mso-wrap-distance-bottom:0;mso-position-horizontal:absolute;mso-position-horizontal-relative:text;mso-position-vertical:absolute;mso-position-vertical-relative:text;v-text-anchor:top" o:gfxdata="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" stroked="f">
+                <v:textbox style="mso-fit-shape-to-text:t" inset="0,0,0,0">
+                  <w:txbxContent>
+                    <w:p>
+                      <w:pPr>
+                        <w:pStyle w:val="Caption"/>
+                        <w:rPr>
+                          <w:noProof/>
+                        </w:rPr>
+                      </w:pPr>
+                      <w:bookmarkStart w:id="1" w:name="_Ref419991005"/>
+                      <w:r>
+                        <w:t xml:space="preserve">Figur </w:t>
+                      </w:r>
+                      <w:fldSimple w:instr=" SEQ Figur \* ARABIC ">
+                        <w:r>
+                          <w:rPr>
+                            <w:noProof/>
+                          </w:rPr>
+                          <w:t>1</w:t>
+                        </w:r>
+                      </w:fldSimple>
+                      <w:bookmarkEnd w:id="1"/>
+                      <w:r>
+                        <w:t xml:space="preserve"> - </w:t>
+                      </w:r>
+                      <w:proofErr w:type="spellStart"/>
+                      <w:r>
+                        <w:t>WebApp</w:t>
+                      </w:r>
+                      <w:proofErr w:type="spellEnd"/>
+                      <w:r>
+                        <w:t xml:space="preserve"> mappestruktur. MVC pattern</w:t>
+                      </w:r>
+                    </w:p>
+                  </w:txbxContent>
+                </v:textbox>
+                <w10:wrap type="square"/>
+              </v:shape>
+            </w:pict>
+          </mc:Fallback>
+        </mc:AlternateContent>
+      </w:r>
+      <w:r>
+        <w:rPr>
+          <w:noProof/>
+          <w:lang w:eastAsia="da-DK"/>
+        </w:rPr>
+        <w:drawing>
+          <wp:anchor distT="0" distB="0" distL="114300" distR="114300" simplePos="0" relativeHeight="251658240" behindDoc="0" locked="0" layoutInCell="1" allowOverlap="1" wp14:anchorId="7E93B165" wp14:editId="03097717">
+            <wp:simplePos x="0" y="0"/>
+            <wp:positionH relativeFrom="page">
+              <wp:align>right</wp:align>
+            </wp:positionH>
+            <wp:positionV relativeFrom="paragraph">
+              <wp:posOffset>27940</wp:posOffset>
+            </wp:positionV>
+            <wp:extent cx="3286125" cy="4638675"/>
+            <wp:effectExtent l="0" t="0" r="9525" b="9525"/>
+            <wp:wrapSquare wrapText="bothSides"/>
+            <wp:docPr id="1" name="Picture 1"/>
+            <wp:cNvGraphicFramePr>
+              <a:graphicFrameLocks xmlns:a="http://schemas.openxmlformats.org/drawingml/2006/main" noChangeAspect="1"/>
+            </wp:cNvGraphicFramePr>
+            <a:graphic xmlns:a="http://schemas.openxmlformats.org/drawingml/2006/main">
+              <a:graphicData uri="http://schemas.openxmlformats.org/drawingml/2006/picture">
+                <pic:pic xmlns:pic="http://schemas.openxmlformats.org/drawingml/2006/picture">
+                  <pic:nvPicPr>
+                    <pic:cNvPr id="1" name=""/>
+                    <pic:cNvPicPr/>
+                  </pic:nvPicPr>
+                  <pic:blipFill>
+                    <a:blip r:embed="rId6">
+                      <a:extLst>
+                        <a:ext uri="{28A0092B-C50C-407E-A947-70E740481C1C}">
+                          <a14:useLocalDpi xmlns:a14="http://schemas.microsoft.com/office/drawing/2010/main" val="0"/>
+                        </a:ext>
+                      </a:extLst>
+                    </a:blip>
+                    <a:stretch>
+                      <a:fillRect/>
+                    </a:stretch>
+                  </pic:blipFill>
+                  <pic:spPr>
+                    <a:xfrm>
+                      <a:off x="0" y="0"/>
+                      <a:ext cx="3286125" cy="4638675"/>
+                    </a:xfrm>
+                    <a:prstGeom prst="rect">
+                      <a:avLst/>
+                    </a:prstGeom>
+                  </pic:spPr>
+                </pic:pic>
+              </a:graphicData>
+            </a:graphic>
+            <wp14:sizeRelH relativeFrom="page">
+              <wp14:pctWidth>0</wp14:pctWidth>
+            </wp14:sizeRelH>
+            <wp14:sizeRelV relativeFrom="page">
+              <wp14:pctHeight>0</wp14:pctHeight>
+            </wp14:sizeRelV>
+          </wp:anchor>
+        </w:drawing>
+      </w:r>
+      <w:r>
+        <w:t xml:space="preserve">Web </w:t>
+      </w:r>
+      <w:proofErr w:type="spellStart"/>
+      <w:r>
+        <w:t>app</w:t>
+      </w:r>
+      <w:proofErr w:type="spellEnd"/>
+    </w:p>
+    <w:p>
+      <w:pPr>
+        <w:pStyle w:val="Heading3"/>
+      </w:pPr>
+      <w:r>
+        <w:t>Design</w:t>
+      </w:r>
+    </w:p>
+    <w:p>
+      <w:r>
+        <w:t>Mappe</w:t>
+      </w:r>
+      <w:r>
+        <w:t>strukturen</w:t>
+      </w:r>
+      <w:r>
+        <w:t xml:space="preserve"> (</w:t>
+      </w:r>
+      <w:r>
+        <w:fldChar w:fldCharType="begin"/>
+      </w:r>
+      <w:r>
+        <w:instrText xml:space="preserve"> REF _Ref419991005 \h </w:instrText>
+      </w:r>
+      <w:r>
+        <w:fldChar w:fldCharType="separate"/>
+      </w:r>
+      <w:r>
+        <w:t xml:space="preserve">Figur </w:t>
+      </w:r>
+      <w:r>
+        <w:rPr>
+          <w:noProof/>
+        </w:rPr>
+        <w:t>1</w:t>
+      </w:r>
+      <w:r>
+        <w:fldChar w:fldCharType="end"/>
+      </w:r>
+      <w:r>
+        <w:t>)</w:t>
+      </w:r>
+      <w:r>
+        <w:t xml:space="preserve"> i web applikations projektet er generet af Visual Studio under oprettelsen af projektet. Den følger MVC mønstret og har derfor mapperne: Controllers, </w:t>
+      </w:r>
+      <w:proofErr w:type="spellStart"/>
+      <w:r>
+        <w:t>Views</w:t>
+      </w:r>
+      <w:proofErr w:type="spellEnd"/>
+      <w:r>
+        <w:t xml:space="preserve"> og Models. Models mappen er i dette projekt gjort overflødigt da de klasser der burde ligge i denne mappe ligger i et </w:t>
+      </w:r>
+      <w:proofErr w:type="spellStart"/>
+      <w:r>
+        <w:t>class</w:t>
+      </w:r>
+      <w:proofErr w:type="spellEnd"/>
+      <w:r>
+        <w:t xml:space="preserve"> </w:t>
+      </w:r>
+      <w:proofErr w:type="spellStart"/>
+      <w:r>
+        <w:t>library</w:t>
+      </w:r>
+      <w:proofErr w:type="spellEnd"/>
+      <w:r>
+        <w:t xml:space="preserve"> ved navn: ”</w:t>
+      </w:r>
+      <w:proofErr w:type="spellStart"/>
+      <w:r>
+        <w:t>SmartFride_WebModels</w:t>
+      </w:r>
+      <w:proofErr w:type="spellEnd"/>
+      <w:r>
+        <w:t xml:space="preserve">”, som har taget udgangspunkt i modellaget fra den anden applikation. </w:t>
+      </w:r>
+    </w:p>
+    <w:p>
+      <w:proofErr w:type="spellStart"/>
+      <w:r>
+        <w:t>App_Data</w:t>
+      </w:r>
+      <w:proofErr w:type="spellEnd"/>
+      <w:r>
+        <w:t xml:space="preserve"> mappen bruges ikke i dette projekt da al data der skal gemmes i denne applikation gemmes i en database.</w:t>
+      </w:r>
+    </w:p>
+    <w:p>
+      <w:proofErr w:type="spellStart"/>
+      <w:r>
+        <w:t>App_Start</w:t>
+      </w:r>
+      <w:proofErr w:type="spellEnd"/>
+      <w:r>
+        <w:t xml:space="preserve"> indeholder klasser der henter scripts og bestemmer hvilken side der skal vises under opstart af applikationen. Disse er autogenerede og ikke ændret i.</w:t>
+      </w:r>
+    </w:p>
+    <w:p>
+      <w:r>
+        <w:t xml:space="preserve">Content mappen indeholder </w:t>
+      </w:r>
+      <w:proofErr w:type="gramStart"/>
+      <w:r>
+        <w:t>de .</w:t>
+      </w:r>
+      <w:proofErr w:type="spellStart"/>
+      <w:r>
+        <w:t>cs</w:t>
+      </w:r>
+      <w:proofErr w:type="spellEnd"/>
+      <w:proofErr w:type="gramEnd"/>
+      <w:r>
+        <w:t xml:space="preserve"> </w:t>
+      </w:r>
+      <w:proofErr w:type="spellStart"/>
+      <w:r>
+        <w:t>stylesheet</w:t>
+      </w:r>
+      <w:proofErr w:type="spellEnd"/>
+      <w:r>
+        <w:t xml:space="preserve">, som hvert </w:t>
+      </w:r>
+      <w:proofErr w:type="spellStart"/>
+      <w:r>
+        <w:t>view</w:t>
+      </w:r>
+      <w:proofErr w:type="spellEnd"/>
+      <w:r>
+        <w:t xml:space="preserve"> bruger for at </w:t>
+      </w:r>
+      <w:proofErr w:type="spellStart"/>
+      <w:r>
+        <w:t>style</w:t>
+      </w:r>
+      <w:proofErr w:type="spellEnd"/>
+      <w:r>
+        <w:t xml:space="preserve"> siderne.</w:t>
+      </w:r>
+    </w:p>
+    <w:p>
+      <w:r>
+        <w:t>Images, fonts og Scripts mapperne indeholder henholdsvis de billeder, de scripts og de fonts, som bruges i applikationen.</w:t>
+      </w:r>
+    </w:p>
+    <w:p>
+      <w:r>
+        <w:t xml:space="preserve">I </w:t>
+      </w:r>
+      <w:proofErr w:type="spellStart"/>
+      <w:r>
+        <w:t>Web.config</w:t>
+      </w:r>
+      <w:proofErr w:type="spellEnd"/>
+      <w:r>
+        <w:t xml:space="preserve"> (XML fil) </w:t>
+      </w:r>
+      <w:r>
+        <w:t>indeholder information</w:t>
+      </w:r>
+      <w:r>
+        <w:t xml:space="preserve"> om hvilke </w:t>
+      </w:r>
+      <w:proofErr w:type="spellStart"/>
+      <w:r>
+        <w:t>assamblys</w:t>
+      </w:r>
+      <w:proofErr w:type="spellEnd"/>
+      <w:r>
+        <w:t xml:space="preserve"> applikationen skal hente, hvilke </w:t>
+      </w:r>
+      <w:proofErr w:type="spellStart"/>
+      <w:r>
+        <w:t>connectionsstrings</w:t>
+      </w:r>
+      <w:proofErr w:type="spellEnd"/>
+      <w:r>
+        <w:t xml:space="preserve"> den skal bruge og meget mere.</w:t>
+      </w:r>
+    </w:p>
+    <w:p>
+      <w:proofErr w:type="spellStart"/>
+      <w:r>
+        <w:t>Global.asax</w:t>
+      </w:r>
+      <w:proofErr w:type="spellEnd"/>
+      <w:r>
+        <w:t xml:space="preserve"> (</w:t>
+      </w:r>
+      <w:proofErr w:type="spellStart"/>
+      <w:r>
+        <w:t>cs</w:t>
+      </w:r>
+      <w:proofErr w:type="spellEnd"/>
+      <w:r>
+        <w:t xml:space="preserve"> fil) kører de filer der ligger i </w:t>
+      </w:r>
+      <w:proofErr w:type="spellStart"/>
+      <w:r>
+        <w:t>App_Start</w:t>
+      </w:r>
+      <w:proofErr w:type="spellEnd"/>
+      <w:r>
+        <w:t xml:space="preserve"> under opstart af applikationen.</w:t>
+      </w:r>
+      <w:bookmarkStart w:id="2" w:name="_GoBack"/>
+      <w:bookmarkEnd w:id="2"/>
+    </w:p>
+    <w:p>
+      <w:r>
+        <w:t xml:space="preserve">Hver controller har et </w:t>
+      </w:r>
+      <w:proofErr w:type="spellStart"/>
+      <w:r>
+        <w:t>View</w:t>
+      </w:r>
+      <w:proofErr w:type="spellEnd"/>
+      <w:r>
+        <w:t xml:space="preserve"> tilknyttet, hvor controlleren sørger for funktionalitet og </w:t>
+      </w:r>
+      <w:proofErr w:type="spellStart"/>
+      <w:r>
+        <w:t>Viewet</w:t>
+      </w:r>
+      <w:proofErr w:type="spellEnd"/>
+      <w:r>
+        <w:t xml:space="preserve"> sørger for at </w:t>
+      </w:r>
+      <w:proofErr w:type="spellStart"/>
+      <w:r>
+        <w:t>rendere</w:t>
+      </w:r>
+      <w:proofErr w:type="spellEnd"/>
+      <w:r>
+        <w:t xml:space="preserve"> html kode, som browseren kan læse og brugeren herved kan se i sin browser. </w:t>
+      </w:r>
+    </w:p>
+    <w:p>
+      <w:r>
+        <w:t>Dette projekt består af 4 controllers:</w:t>
+      </w:r>
+    </w:p>
+    <w:p>
+      <w:pPr>
+        <w:pStyle w:val="ListParagraph"/>
+        <w:numPr>
+          <w:ilvl w:val="0"/>
+          <w:numId w:val="1"/>
+        </w:numPr>
+      </w:pPr>
+      <w:proofErr w:type="spellStart"/>
+      <w:r>
+        <w:t>HomeCotroller</w:t>
+      </w:r>
+      <w:proofErr w:type="spellEnd"/>
+    </w:p>
+    <w:p>
+      <w:pPr>
+        <w:pStyle w:val="ListParagraph"/>
+        <w:numPr>
+          <w:ilvl w:val="0"/>
+          <w:numId w:val="1"/>
+        </w:numPr>
+      </w:pPr>
+      <w:proofErr w:type="spellStart"/>
+      <w:r>
+        <w:t>LisViewController</w:t>
+      </w:r>
+      <w:proofErr w:type="spellEnd"/>
+    </w:p>
+    <w:p>
+      <w:pPr>
+        <w:pStyle w:val="ListParagraph"/>
+        <w:numPr>
+          <w:ilvl w:val="0"/>
+          <w:numId w:val="1"/>
+        </w:numPr>
+      </w:pPr>
+      <w:proofErr w:type="spellStart"/>
+      <w:r>
+        <w:t>AddItemController</w:t>
+      </w:r>
+      <w:proofErr w:type="spellEnd"/>
+    </w:p>
+    <w:p>
+      <w:pPr>
+        <w:pStyle w:val="ListParagraph"/>
+        <w:numPr>
+          <w:ilvl w:val="0"/>
+          <w:numId w:val="1"/>
+        </w:numPr>
+      </w:pPr>
+      <w:proofErr w:type="spellStart"/>
+      <w:r>
+        <w:t>EditItemController</w:t>
+      </w:r>
+      <w:proofErr w:type="spellEnd"/>
+    </w:p>
+    <w:p>
+      <w:proofErr w:type="spellStart"/>
+      <w:r>
+        <w:t>Homecontroller’en</w:t>
+      </w:r>
+      <w:proofErr w:type="spellEnd"/>
+      <w:r>
+        <w:t xml:space="preserve"> sørger for applikationens forside og har </w:t>
+      </w:r>
+      <w:proofErr w:type="spellStart"/>
+      <w:r>
+        <w:t>viewet</w:t>
+      </w:r>
+      <w:proofErr w:type="spellEnd"/>
+      <w:r>
+        <w:t xml:space="preserve"> ’</w:t>
+      </w:r>
+      <w:proofErr w:type="spellStart"/>
+      <w:r>
+        <w:t>Index.cshtml</w:t>
+      </w:r>
+      <w:proofErr w:type="spellEnd"/>
+      <w:r>
+        <w:t xml:space="preserve">’ tilknyttet. Controlleren eneste funktionalitet er at returnere Index </w:t>
+      </w:r>
+      <w:proofErr w:type="spellStart"/>
+      <w:r>
+        <w:t>viewet</w:t>
+      </w:r>
+      <w:proofErr w:type="spellEnd"/>
+      <w:r>
+        <w:t>.</w:t>
+      </w:r>
+    </w:p>
+    <w:p>
+      <w:proofErr w:type="spellStart"/>
+      <w:r>
+        <w:t>LisViewController’en</w:t>
+      </w:r>
+      <w:proofErr w:type="spellEnd"/>
+      <w:r>
+        <w:t xml:space="preserve"> henter seneste data fra databasen og viser denne data i et </w:t>
+      </w:r>
+      <w:proofErr w:type="spellStart"/>
+      <w:r>
+        <w:t>grid</w:t>
+      </w:r>
+      <w:proofErr w:type="spellEnd"/>
+      <w:r>
+        <w:t xml:space="preserve">. I dette </w:t>
+      </w:r>
+      <w:proofErr w:type="spellStart"/>
+      <w:r>
+        <w:t>view</w:t>
+      </w:r>
+      <w:proofErr w:type="spellEnd"/>
+      <w:r>
+        <w:t xml:space="preserve"> som denne controller returnere, har brugeren mulighed for at tilføje, redigere og slette items. </w:t>
+      </w:r>
+      <w:r>
+        <w:t xml:space="preserve">Hvis ”tilføj item” vælges, kaldes </w:t>
+      </w:r>
+      <w:proofErr w:type="spellStart"/>
+      <w:r>
+        <w:t>AddItemController’en</w:t>
+      </w:r>
+      <w:proofErr w:type="spellEnd"/>
+      <w:r>
+        <w:t xml:space="preserve">. Vælges ”redigér item” kaldes </w:t>
+      </w:r>
+      <w:proofErr w:type="spellStart"/>
+      <w:r>
+        <w:t>EditItemController’en</w:t>
+      </w:r>
+      <w:proofErr w:type="spellEnd"/>
+      <w:r>
+        <w:t xml:space="preserve"> og det item der </w:t>
+      </w:r>
+      <w:r>
+        <w:lastRenderedPageBreak/>
+        <w:t xml:space="preserve">skal redigeres sendes med. ”Slet item” kalder en funktion i </w:t>
+      </w:r>
+      <w:proofErr w:type="spellStart"/>
+      <w:r>
+        <w:t>LisViewController’en</w:t>
+      </w:r>
+      <w:proofErr w:type="spellEnd"/>
+      <w:r>
+        <w:t xml:space="preserve">, som sletter det valgte item og returnere </w:t>
+      </w:r>
+      <w:proofErr w:type="spellStart"/>
+      <w:r>
+        <w:t>LisView’et</w:t>
+      </w:r>
+      <w:proofErr w:type="spellEnd"/>
+      <w:r>
+        <w:t xml:space="preserve"> med den nye opdateret model.</w:t>
+      </w:r>
+    </w:p>
+    <w:p/>
+    <w:p/>
+    <w:p>
+      <w:pPr>
+        <w:pStyle w:val="Heading3"/>
+      </w:pPr>
+      <w:r>
+        <w:t>Implementering</w:t>
+      </w:r>
+    </w:p>
+    <w:p>
+      <w:pPr>
+        <w:pStyle w:val="Heading4"/>
+      </w:pPr>
+      <w:r>
+        <w:t>Controllers</w:t>
+      </w:r>
+    </w:p>
+    <w:p/>
+    <w:p>
+      <w:pPr>
+        <w:pStyle w:val="Heading4"/>
+      </w:pPr>
+      <w:proofErr w:type="spellStart"/>
+      <w:r>
+        <w:t>Views</w:t>
+      </w:r>
+      <w:proofErr w:type="spellEnd"/>
+    </w:p>
+    <w:p/>
+    <w:p>
+      <w:pPr>
+        <w:pStyle w:val="Heading4"/>
+      </w:pPr>
+      <w:r>
+        <w:t>Models</w:t>
+      </w:r>
+    </w:p>
+    <w:p/>
+    <w:p>
+      <w:pPr>
+        <w:pStyle w:val="Heading3"/>
+      </w:pPr>
+      <w:r>
+        <w:t>Test</w:t>
+      </w:r>
+    </w:p>
+    <w:p>
+      <w:pPr>
+        <w:pStyle w:val="Heading3"/>
+      </w:pPr>
+      <w:r>
+        <w:br w:type="page"/>
       </w:r>
     </w:p>
     <w:p>
@@ -22,6 +685,7 @@
           <w:b/>
           <w:highlight w:val="yellow"/>
         </w:rPr>
+        <w:lastRenderedPageBreak/>
         <w:t>Design:</w:t>
       </w:r>
     </w:p>
@@ -105,21 +769,10 @@
         <w:rPr>
           <w:highlight w:val="yellow"/>
         </w:rPr>
-        <w:t xml:space="preserve">Her beskrives de for projektet gennemførte </w:t>
-      </w:r>
-      <w:r>
-        <w:rPr>
-          <w:highlight w:val="yellow"/>
-        </w:rPr>
-        <w:t>enhedstests. Integrationstests og accepttest kommer i de følgende afsnit.</w:t>
-      </w:r>
-    </w:p>
-    <w:p>
-      <w:pPr>
-        <w:rPr>
-          <w:lang w:val="en-US"/>
-        </w:rPr>
-      </w:pPr>
+        <w:t>Her beskrives de for projektet gennemførte enhedstests. Integrationstests og accepttest kommer i de følgende afsnit.</w:t>
+      </w:r>
+    </w:p>
+    <w:p>
       <w:r>
         <w:rPr>
           <w:highlight w:val="yellow"/>
@@ -127,212 +780,7 @@
         <w:t>Evt. testprogrammer vedlægges på CD-ROM.</w:t>
       </w:r>
       <w:r>
-        <w:rPr>
-          <w:lang w:val="en-US"/>
-        </w:rPr>
         <w:t xml:space="preserve"> </w:t>
-      </w:r>
-    </w:p>
-    <w:p>
-      <w:pPr>
-        <w:rPr>
-          <w:lang w:val="en-US"/>
-        </w:rPr>
-      </w:pPr>
-    </w:p>
-    <w:p>
-      <w:pPr>
-        <w:pStyle w:val="Overskrift2"/>
-        <w:rPr>
-          <w:lang w:val="en-US"/>
-        </w:rPr>
-      </w:pPr>
-      <w:proofErr w:type="spellStart"/>
-      <w:r>
-        <w:t>Fridge</w:t>
-      </w:r>
-      <w:proofErr w:type="spellEnd"/>
-      <w:r>
-        <w:rPr>
-          <w:lang w:val="en-US"/>
-        </w:rPr>
-        <w:t xml:space="preserve"> app</w:t>
-      </w:r>
-    </w:p>
-    <w:p>
-      <w:pPr>
-        <w:pStyle w:val="Overskrift3"/>
-        <w:rPr>
-          <w:lang w:val="en-US"/>
-        </w:rPr>
-      </w:pPr>
-      <w:r>
-        <w:rPr>
-          <w:lang w:val="en-US"/>
-        </w:rPr>
-        <w:t>Design</w:t>
-      </w:r>
-      <w:bookmarkStart w:id="0" w:name="_GoBack"/>
-      <w:bookmarkEnd w:id="0"/>
-    </w:p>
-    <w:p>
-      <w:pPr>
-        <w:pStyle w:val="Overskrift3"/>
-        <w:rPr>
-          <w:lang w:val="en-US"/>
-        </w:rPr>
-      </w:pPr>
-      <w:proofErr w:type="spellStart"/>
-      <w:r>
-        <w:rPr>
-          <w:lang w:val="en-US"/>
-        </w:rPr>
-        <w:t>Implementering</w:t>
-      </w:r>
-      <w:proofErr w:type="spellEnd"/>
-    </w:p>
-    <w:p>
-      <w:pPr>
-        <w:pStyle w:val="Overskrift3"/>
-        <w:rPr>
-          <w:lang w:val="en-US"/>
-        </w:rPr>
-      </w:pPr>
-      <w:r>
-        <w:rPr>
-          <w:lang w:val="en-US"/>
-        </w:rPr>
-        <w:t>Test</w:t>
-      </w:r>
-    </w:p>
-    <w:p/>
-    <w:p>
-      <w:pPr>
-        <w:pStyle w:val="Overskrift2"/>
-        <w:rPr>
-          <w:lang w:val="en-US"/>
-        </w:rPr>
-      </w:pPr>
-      <w:r>
-        <w:rPr>
-          <w:lang w:val="en-US"/>
-        </w:rPr>
-        <w:t>Web</w:t>
-      </w:r>
-      <w:r>
-        <w:rPr>
-          <w:lang w:val="en-US"/>
-        </w:rPr>
-        <w:t xml:space="preserve"> app</w:t>
-      </w:r>
-    </w:p>
-    <w:p>
-      <w:pPr>
-        <w:pStyle w:val="Overskrift3"/>
-        <w:rPr>
-          <w:lang w:val="en-US"/>
-        </w:rPr>
-      </w:pPr>
-      <w:r>
-        <w:rPr>
-          <w:lang w:val="en-US"/>
-        </w:rPr>
-        <w:t>Design</w:t>
-      </w:r>
-    </w:p>
-    <w:p>
-      <w:pPr>
-        <w:pStyle w:val="Overskrift3"/>
-        <w:rPr>
-          <w:lang w:val="en-US"/>
-        </w:rPr>
-      </w:pPr>
-      <w:proofErr w:type="spellStart"/>
-      <w:r>
-        <w:rPr>
-          <w:lang w:val="en-US"/>
-        </w:rPr>
-        <w:t>Implementering</w:t>
-      </w:r>
-      <w:proofErr w:type="spellEnd"/>
-    </w:p>
-    <w:p>
-      <w:pPr>
-        <w:pStyle w:val="Overskrift3"/>
-        <w:rPr>
-          <w:lang w:val="en-US"/>
-        </w:rPr>
-      </w:pPr>
-      <w:r>
-        <w:rPr>
-          <w:lang w:val="en-US"/>
-        </w:rPr>
-        <w:t>Test</w:t>
-      </w:r>
-    </w:p>
-    <w:p>
-      <w:pPr>
-        <w:rPr>
-          <w:lang w:val="en-US"/>
-        </w:rPr>
-      </w:pPr>
-    </w:p>
-    <w:p>
-      <w:pPr>
-        <w:pStyle w:val="Overskrift2"/>
-        <w:rPr>
-          <w:lang w:val="en-US"/>
-        </w:rPr>
-      </w:pPr>
-      <w:r>
-        <w:rPr>
-          <w:lang w:val="en-US"/>
-        </w:rPr>
-        <w:t>Database</w:t>
-      </w:r>
-    </w:p>
-    <w:p>
-      <w:pPr>
-        <w:pStyle w:val="Overskrift3"/>
-        <w:rPr>
-          <w:lang w:val="en-US"/>
-        </w:rPr>
-      </w:pPr>
-      <w:r>
-        <w:rPr>
-          <w:lang w:val="en-US"/>
-        </w:rPr>
-        <w:t>Design</w:t>
-      </w:r>
-    </w:p>
-    <w:p>
-      <w:pPr>
-        <w:pStyle w:val="Overskrift3"/>
-        <w:rPr>
-          <w:lang w:val="en-US"/>
-        </w:rPr>
-      </w:pPr>
-      <w:proofErr w:type="spellStart"/>
-      <w:r>
-        <w:rPr>
-          <w:lang w:val="en-US"/>
-        </w:rPr>
-        <w:t>Implementering</w:t>
-      </w:r>
-      <w:proofErr w:type="spellEnd"/>
-    </w:p>
-    <w:p>
-      <w:pPr>
-        <w:pStyle w:val="Overskrift3"/>
-        <w:rPr>
-          <w:lang w:val="en-US"/>
-        </w:rPr>
-      </w:pPr>
-      <w:r>
-        <w:rPr>
-          <w:lang w:val="en-US"/>
-        </w:rPr>
-        <w:t>Test</w:t>
       </w:r>
     </w:p>
     <w:p/>
@@ -344,6 +792,127 @@
     </w:sectPr>
   </w:body>
 </w:document>
+</file>
+
+<file path=word/numbering.xml><?xml version="1.0" encoding="utf-8"?>
+<w:numbering xmlns:wpc="http://schemas.microsoft.com/office/word/2010/wordprocessingCanvas" xmlns:mc="http://schemas.openxmlformats.org/markup-compatibility/2006" xmlns:o="urn:schemas-microsoft-com:office:office" xmlns:r="http://schemas.openxmlformats.org/officeDocument/2006/relationships" xmlns:m="http://schemas.openxmlformats.org/officeDocument/2006/math" xmlns:v="urn:schemas-microsoft-com:vml" xmlns:wp14="http://schemas.microsoft.com/office/word/2010/wordprocessingDrawing" xmlns:wp="http://schemas.openxmlformats.org/drawingml/2006/wordprocessingDrawing" xmlns:w10="urn:schemas-microsoft-com:office:word" xmlns:w="http://schemas.openxmlformats.org/wordprocessingml/2006/main" xmlns:w14="http://schemas.microsoft.com/office/word/2010/wordml" xmlns:w15="http://schemas.microsoft.com/office/word/2012/wordml" xmlns:wpg="http://schemas.microsoft.com/office/word/2010/wordprocessingGroup" xmlns:wpi="http://schemas.microsoft.com/office/word/2010/wordprocessingInk" xmlns:wne="http://schemas.microsoft.com/office/word/2006/wordml" xmlns:wps="http://schemas.microsoft.com/office/word/2010/wordprocessingShape" mc:Ignorable="w14 w15 wp14">
+  <w:abstractNum w:abstractNumId="0">
+    <w:nsid w:val="20F51D45"/>
+    <w:multiLevelType w:val="hybridMultilevel"/>
+    <w:tmpl w:val="52087EB2"/>
+    <w:lvl w:ilvl="0" w:tplc="04060001">
+      <w:start w:val="1"/>
+      <w:numFmt w:val="bullet"/>
+      <w:lvlText w:val=""/>
+      <w:lvlJc w:val="left"/>
+      <w:pPr>
+        <w:ind w:left="720" w:hanging="360"/>
+      </w:pPr>
+      <w:rPr>
+        <w:rFonts w:ascii="Symbol" w:hAnsi="Symbol" w:hint="default"/>
+      </w:rPr>
+    </w:lvl>
+    <w:lvl w:ilvl="1" w:tplc="04060003" w:tentative="1">
+      <w:start w:val="1"/>
+      <w:numFmt w:val="bullet"/>
+      <w:lvlText w:val="o"/>
+      <w:lvlJc w:val="left"/>
+      <w:pPr>
+        <w:ind w:left="1440" w:hanging="360"/>
+      </w:pPr>
+      <w:rPr>
+        <w:rFonts w:ascii="Courier New" w:hAnsi="Courier New" w:cs="Courier New" w:hint="default"/>
+      </w:rPr>
+    </w:lvl>
+    <w:lvl w:ilvl="2" w:tplc="04060005" w:tentative="1">
+      <w:start w:val="1"/>
+      <w:numFmt w:val="bullet"/>
+      <w:lvlText w:val=""/>
+      <w:lvlJc w:val="left"/>
+      <w:pPr>
+        <w:ind w:left="2160" w:hanging="360"/>
+      </w:pPr>
+      <w:rPr>
+        <w:rFonts w:ascii="Wingdings" w:hAnsi="Wingdings" w:hint="default"/>
+      </w:rPr>
+    </w:lvl>
+    <w:lvl w:ilvl="3" w:tplc="04060001" w:tentative="1">
+      <w:start w:val="1"/>
+      <w:numFmt w:val="bullet"/>
+      <w:lvlText w:val=""/>
+      <w:lvlJc w:val="left"/>
+      <w:pPr>
+        <w:ind w:left="2880" w:hanging="360"/>
+      </w:pPr>
+      <w:rPr>
+        <w:rFonts w:ascii="Symbol" w:hAnsi="Symbol" w:hint="default"/>
+      </w:rPr>
+    </w:lvl>
+    <w:lvl w:ilvl="4" w:tplc="04060003" w:tentative="1">
+      <w:start w:val="1"/>
+      <w:numFmt w:val="bullet"/>
+      <w:lvlText w:val="o"/>
+      <w:lvlJc w:val="left"/>
+      <w:pPr>
+        <w:ind w:left="3600" w:hanging="360"/>
+      </w:pPr>
+      <w:rPr>
+        <w:rFonts w:ascii="Courier New" w:hAnsi="Courier New" w:cs="Courier New" w:hint="default"/>
+      </w:rPr>
+    </w:lvl>
+    <w:lvl w:ilvl="5" w:tplc="04060005" w:tentative="1">
+      <w:start w:val="1"/>
+      <w:numFmt w:val="bullet"/>
+      <w:lvlText w:val=""/>
+      <w:lvlJc w:val="left"/>
+      <w:pPr>
+        <w:ind w:left="4320" w:hanging="360"/>
+      </w:pPr>
+      <w:rPr>
+        <w:rFonts w:ascii="Wingdings" w:hAnsi="Wingdings" w:hint="default"/>
+      </w:rPr>
+    </w:lvl>
+    <w:lvl w:ilvl="6" w:tplc="04060001" w:tentative="1">
+      <w:start w:val="1"/>
+      <w:numFmt w:val="bullet"/>
+      <w:lvlText w:val=""/>
+      <w:lvlJc w:val="left"/>
+      <w:pPr>
+        <w:ind w:left="5040" w:hanging="360"/>
+      </w:pPr>
+      <w:rPr>
+        <w:rFonts w:ascii="Symbol" w:hAnsi="Symbol" w:hint="default"/>
+      </w:rPr>
+    </w:lvl>
+    <w:lvl w:ilvl="7" w:tplc="04060003" w:tentative="1">
+      <w:start w:val="1"/>
+      <w:numFmt w:val="bullet"/>
+      <w:lvlText w:val="o"/>
+      <w:lvlJc w:val="left"/>
+      <w:pPr>
+        <w:ind w:left="5760" w:hanging="360"/>
+      </w:pPr>
+      <w:rPr>
+        <w:rFonts w:ascii="Courier New" w:hAnsi="Courier New" w:cs="Courier New" w:hint="default"/>
+      </w:rPr>
+    </w:lvl>
+    <w:lvl w:ilvl="8" w:tplc="04060005" w:tentative="1">
+      <w:start w:val="1"/>
+      <w:numFmt w:val="bullet"/>
+      <w:lvlText w:val=""/>
+      <w:lvlJc w:val="left"/>
+      <w:pPr>
+        <w:ind w:left="6480" w:hanging="360"/>
+      </w:pPr>
+      <w:rPr>
+        <w:rFonts w:ascii="Wingdings" w:hAnsi="Wingdings" w:hint="default"/>
+      </w:rPr>
+    </w:lvl>
+  </w:abstractNum>
+  <w:num w:numId="1">
+    <w:abstractNumId w:val="0"/>
+  </w:num>
+</w:numbering>
 </file>
 
 <file path=word/styles.xml><?xml version="1.0" encoding="utf-8"?>
@@ -740,11 +1309,11 @@
     <w:name w:val="Normal"/>
     <w:qFormat/>
   </w:style>
-  <w:style w:type="paragraph" w:styleId="Overskrift1">
+  <w:style w:type="paragraph" w:styleId="Heading1">
     <w:name w:val="heading 1"/>
     <w:basedOn w:val="Normal"/>
     <w:next w:val="Normal"/>
-    <w:link w:val="Overskrift1Tegn"/>
+    <w:link w:val="Heading1Char"/>
     <w:uiPriority w:val="9"/>
     <w:qFormat/>
     <w:rsid w:val="00B7571A"/>
@@ -761,11 +1330,11 @@
       <w:szCs w:val="32"/>
     </w:rPr>
   </w:style>
-  <w:style w:type="paragraph" w:styleId="Overskrift2">
+  <w:style w:type="paragraph" w:styleId="Heading2">
     <w:name w:val="heading 2"/>
     <w:basedOn w:val="Normal"/>
     <w:next w:val="Normal"/>
-    <w:link w:val="Overskrift2Tegn"/>
+    <w:link w:val="Heading2Char"/>
     <w:uiPriority w:val="9"/>
     <w:unhideWhenUsed/>
     <w:qFormat/>
@@ -783,11 +1352,11 @@
       <w:szCs w:val="26"/>
     </w:rPr>
   </w:style>
-  <w:style w:type="paragraph" w:styleId="Overskrift3">
+  <w:style w:type="paragraph" w:styleId="Heading3">
     <w:name w:val="heading 3"/>
     <w:basedOn w:val="Normal"/>
     <w:next w:val="Normal"/>
-    <w:link w:val="Overskrift3Tegn"/>
+    <w:link w:val="Heading3Char"/>
     <w:uiPriority w:val="9"/>
     <w:unhideWhenUsed/>
     <w:qFormat/>
@@ -805,13 +1374,35 @@
       <w:szCs w:val="24"/>
     </w:rPr>
   </w:style>
-  <w:style w:type="character" w:default="1" w:styleId="Standardskrifttypeiafsnit">
+  <w:style w:type="paragraph" w:styleId="Heading4">
+    <w:name w:val="heading 4"/>
+    <w:basedOn w:val="Normal"/>
+    <w:next w:val="Normal"/>
+    <w:link w:val="Heading4Char"/>
+    <w:uiPriority w:val="9"/>
+    <w:unhideWhenUsed/>
+    <w:qFormat/>
+    <w:rsid w:val="00620623"/>
+    <w:pPr>
+      <w:keepNext/>
+      <w:keepLines/>
+      <w:spacing w:before="40" w:after="0"/>
+      <w:outlineLvl w:val="3"/>
+    </w:pPr>
+    <w:rPr>
+      <w:rFonts w:asciiTheme="majorHAnsi" w:eastAsiaTheme="majorEastAsia" w:hAnsiTheme="majorHAnsi" w:cstheme="majorBidi"/>
+      <w:i/>
+      <w:iCs/>
+      <w:color w:val="2E74B5" w:themeColor="accent1" w:themeShade="BF"/>
+    </w:rPr>
+  </w:style>
+  <w:style w:type="character" w:default="1" w:styleId="DefaultParagraphFont">
     <w:name w:val="Default Paragraph Font"/>
     <w:uiPriority w:val="1"/>
     <w:semiHidden/>
     <w:unhideWhenUsed/>
   </w:style>
-  <w:style w:type="table" w:default="1" w:styleId="Tabel-Normal">
+  <w:style w:type="table" w:default="1" w:styleId="TableNormal">
     <w:name w:val="Normal Table"/>
     <w:uiPriority w:val="99"/>
     <w:semiHidden/>
@@ -826,16 +1417,16 @@
       </w:tblCellMar>
     </w:tblPr>
   </w:style>
-  <w:style w:type="numbering" w:default="1" w:styleId="Ingenoversigt">
+  <w:style w:type="numbering" w:default="1" w:styleId="NoList">
     <w:name w:val="No List"/>
     <w:uiPriority w:val="99"/>
     <w:semiHidden/>
     <w:unhideWhenUsed/>
   </w:style>
-  <w:style w:type="character" w:customStyle="1" w:styleId="Overskrift1Tegn">
-    <w:name w:val="Overskrift 1 Tegn"/>
-    <w:basedOn w:val="Standardskrifttypeiafsnit"/>
-    <w:link w:val="Overskrift1"/>
+  <w:style w:type="character" w:customStyle="1" w:styleId="Heading1Char">
+    <w:name w:val="Heading 1 Char"/>
+    <w:basedOn w:val="DefaultParagraphFont"/>
+    <w:link w:val="Heading1"/>
     <w:uiPriority w:val="9"/>
     <w:rsid w:val="00B7571A"/>
     <w:rPr>
@@ -845,10 +1436,10 @@
       <w:szCs w:val="32"/>
     </w:rPr>
   </w:style>
-  <w:style w:type="character" w:customStyle="1" w:styleId="Overskrift2Tegn">
-    <w:name w:val="Overskrift 2 Tegn"/>
-    <w:basedOn w:val="Standardskrifttypeiafsnit"/>
-    <w:link w:val="Overskrift2"/>
+  <w:style w:type="character" w:customStyle="1" w:styleId="Heading2Char">
+    <w:name w:val="Heading 2 Char"/>
+    <w:basedOn w:val="DefaultParagraphFont"/>
+    <w:link w:val="Heading2"/>
     <w:uiPriority w:val="9"/>
     <w:rsid w:val="00040C83"/>
     <w:rPr>
@@ -858,10 +1449,10 @@
       <w:szCs w:val="26"/>
     </w:rPr>
   </w:style>
-  <w:style w:type="character" w:customStyle="1" w:styleId="Overskrift3Tegn">
-    <w:name w:val="Overskrift 3 Tegn"/>
-    <w:basedOn w:val="Standardskrifttypeiafsnit"/>
-    <w:link w:val="Overskrift3"/>
+  <w:style w:type="character" w:customStyle="1" w:styleId="Heading3Char">
+    <w:name w:val="Heading 3 Char"/>
+    <w:basedOn w:val="DefaultParagraphFont"/>
+    <w:link w:val="Heading3"/>
     <w:uiPriority w:val="9"/>
     <w:rsid w:val="00040C83"/>
     <w:rPr>
@@ -870,6 +1461,49 @@
       <w:sz w:val="24"/>
       <w:szCs w:val="24"/>
     </w:rPr>
+  </w:style>
+  <w:style w:type="paragraph" w:styleId="Caption">
+    <w:name w:val="caption"/>
+    <w:basedOn w:val="Normal"/>
+    <w:next w:val="Normal"/>
+    <w:uiPriority w:val="35"/>
+    <w:unhideWhenUsed/>
+    <w:qFormat/>
+    <w:rsid w:val="00620623"/>
+    <w:pPr>
+      <w:spacing w:after="200" w:line="240" w:lineRule="auto"/>
+    </w:pPr>
+    <w:rPr>
+      <w:i/>
+      <w:iCs/>
+      <w:color w:val="44546A" w:themeColor="text2"/>
+      <w:sz w:val="18"/>
+      <w:szCs w:val="18"/>
+    </w:rPr>
+  </w:style>
+  <w:style w:type="character" w:customStyle="1" w:styleId="Heading4Char">
+    <w:name w:val="Heading 4 Char"/>
+    <w:basedOn w:val="DefaultParagraphFont"/>
+    <w:link w:val="Heading4"/>
+    <w:uiPriority w:val="9"/>
+    <w:rsid w:val="00620623"/>
+    <w:rPr>
+      <w:rFonts w:asciiTheme="majorHAnsi" w:eastAsiaTheme="majorEastAsia" w:hAnsiTheme="majorHAnsi" w:cstheme="majorBidi"/>
+      <w:i/>
+      <w:iCs/>
+      <w:color w:val="2E74B5" w:themeColor="accent1" w:themeShade="BF"/>
+    </w:rPr>
+  </w:style>
+  <w:style w:type="paragraph" w:styleId="ListParagraph">
+    <w:name w:val="List Paragraph"/>
+    <w:basedOn w:val="Normal"/>
+    <w:uiPriority w:val="34"/>
+    <w:qFormat/>
+    <w:rsid w:val="009917B5"/>
+    <w:pPr>
+      <w:ind w:left="720"/>
+      <w:contextualSpacing/>
+    </w:pPr>
   </w:style>
 </w:styles>
 </file>
@@ -1133,4 +1767,16 @@
     </a:ext>
   </a:extLst>
 </a:theme>
+</file>
+
+<file path=customXml/item1.xml><?xml version="1.0" encoding="utf-8"?>
+<b:Sources xmlns:b="http://schemas.openxmlformats.org/officeDocument/2006/bibliography" xmlns="http://schemas.openxmlformats.org/officeDocument/2006/bibliography" SelectedStyle="\APASixthEditionOfficeOnline.xsl" StyleName="APA" Version="6"/>
+</file>
+
+<file path=customXml/itemProps1.xml><?xml version="1.0" encoding="utf-8"?>
+<ds:datastoreItem xmlns:ds="http://schemas.openxmlformats.org/officeDocument/2006/customXml" ds:itemID="{9DBBE34E-69E9-427F-A654-B542E70D987D}">
+  <ds:schemaRefs>
+    <ds:schemaRef ds:uri="http://schemas.openxmlformats.org/officeDocument/2006/bibliography"/>
+  </ds:schemaRefs>
+</ds:datastoreItem>
 </file>
</xml_diff>